<commit_message>
Update Longext Consecutive Sequence - Analysis
Update Longext Consecutive Sequence - Analysis
</commit_message>
<xml_diff>
--- a/Longest Consecutive Sequence - Analysis.docx
+++ b/Longest Consecutive Sequence - Analysis.docx
@@ -276,6 +276,7 @@
           <w:lang w:eastAsia="zh-CN"/>
         </w:rPr>
       </w:pPr>
+      <w:proofErr w:type="spellStart"/>
       <w:r>
         <w:rPr>
           <w:color w:val="002060"/>
@@ -297,6 +298,7 @@
         </w:rPr>
         <w:t>value</w:t>
       </w:r>
+      <w:proofErr w:type="spellEnd"/>
       <w:r>
         <w:rPr>
           <w:color w:val="002060"/>
@@ -616,6 +618,7 @@
           <w:lang w:eastAsia="zh-CN"/>
         </w:rPr>
       </w:pPr>
+      <w:proofErr w:type="spellStart"/>
       <w:r>
         <w:rPr>
           <w:color w:val="002060"/>
@@ -623,6 +626,7 @@
         </w:rPr>
         <w:t>hash_table</w:t>
       </w:r>
+      <w:proofErr w:type="spellEnd"/>
       <w:r>
         <w:rPr>
           <w:color w:val="002060"/>
@@ -635,8 +639,17 @@
           <w:color w:val="002060"/>
           <w:lang w:eastAsia="zh-CN"/>
         </w:rPr>
-        <w:t>[0] = 0, hash_table</w:t>
-      </w:r>
+        <w:t xml:space="preserve">[0] = 0, </w:t>
+      </w:r>
+      <w:proofErr w:type="spellStart"/>
+      <w:r>
+        <w:rPr>
+          <w:color w:val="002060"/>
+          <w:lang w:eastAsia="zh-CN"/>
+        </w:rPr>
+        <w:t>hash_table</w:t>
+      </w:r>
+      <w:proofErr w:type="spellEnd"/>
       <w:r>
         <w:rPr>
           <w:color w:val="002060"/>
@@ -649,8 +662,17 @@
           <w:color w:val="002060"/>
           <w:lang w:eastAsia="zh-CN"/>
         </w:rPr>
-        <w:t>[1] = 1, hash_table</w:t>
-      </w:r>
+        <w:t xml:space="preserve">[1] = 1, </w:t>
+      </w:r>
+      <w:proofErr w:type="spellStart"/>
+      <w:r>
+        <w:rPr>
+          <w:color w:val="002060"/>
+          <w:lang w:eastAsia="zh-CN"/>
+        </w:rPr>
+        <w:t>hash_table</w:t>
+      </w:r>
+      <w:proofErr w:type="spellEnd"/>
       <w:r>
         <w:rPr>
           <w:color w:val="002060"/>
@@ -663,8 +685,17 @@
           <w:color w:val="002060"/>
           <w:lang w:eastAsia="zh-CN"/>
         </w:rPr>
-        <w:t>[2] = 1, hash_table</w:t>
-      </w:r>
+        <w:t xml:space="preserve">[2] = 1, </w:t>
+      </w:r>
+      <w:proofErr w:type="spellStart"/>
+      <w:r>
+        <w:rPr>
+          <w:color w:val="002060"/>
+          <w:lang w:eastAsia="zh-CN"/>
+        </w:rPr>
+        <w:t>hash_table</w:t>
+      </w:r>
+      <w:proofErr w:type="spellEnd"/>
       <w:r>
         <w:rPr>
           <w:color w:val="002060"/>
@@ -677,8 +708,17 @@
           <w:color w:val="002060"/>
           <w:lang w:eastAsia="zh-CN"/>
         </w:rPr>
-        <w:t>[3] = 1, hash_table</w:t>
-      </w:r>
+        <w:t xml:space="preserve">[3] = 1, </w:t>
+      </w:r>
+      <w:proofErr w:type="spellStart"/>
+      <w:r>
+        <w:rPr>
+          <w:color w:val="002060"/>
+          <w:lang w:eastAsia="zh-CN"/>
+        </w:rPr>
+        <w:t>hash_table</w:t>
+      </w:r>
+      <w:proofErr w:type="spellEnd"/>
       <w:r>
         <w:rPr>
           <w:color w:val="002060"/>
@@ -691,8 +731,17 @@
           <w:color w:val="002060"/>
           <w:lang w:eastAsia="zh-CN"/>
         </w:rPr>
-        <w:t>[4] = 1, hash_table</w:t>
-      </w:r>
+        <w:t xml:space="preserve">[4] = 1, </w:t>
+      </w:r>
+      <w:proofErr w:type="spellStart"/>
+      <w:r>
+        <w:rPr>
+          <w:color w:val="002060"/>
+          <w:lang w:eastAsia="zh-CN"/>
+        </w:rPr>
+        <w:t>hash_table</w:t>
+      </w:r>
+      <w:proofErr w:type="spellEnd"/>
       <w:r>
         <w:rPr>
           <w:color w:val="002060"/>
@@ -705,8 +754,17 @@
           <w:color w:val="002060"/>
           <w:lang w:eastAsia="zh-CN"/>
         </w:rPr>
-        <w:t>[5] = 0, hash_table</w:t>
-      </w:r>
+        <w:t xml:space="preserve">[5] = 0, </w:t>
+      </w:r>
+      <w:proofErr w:type="spellStart"/>
+      <w:r>
+        <w:rPr>
+          <w:color w:val="002060"/>
+          <w:lang w:eastAsia="zh-CN"/>
+        </w:rPr>
+        <w:t>hash_table</w:t>
+      </w:r>
+      <w:proofErr w:type="spellEnd"/>
       <w:r>
         <w:rPr>
           <w:color w:val="002060"/>
@@ -730,6 +788,7 @@
           <w:lang w:eastAsia="zh-CN"/>
         </w:rPr>
       </w:pPr>
+      <w:proofErr w:type="spellStart"/>
       <w:r>
         <w:rPr>
           <w:color w:val="002060"/>
@@ -742,7 +801,15 @@
           <w:color w:val="002060"/>
           <w:lang w:eastAsia="zh-CN"/>
         </w:rPr>
-        <w:t>table [</w:t>
+        <w:t>table</w:t>
+      </w:r>
+      <w:proofErr w:type="spellEnd"/>
+      <w:r>
+        <w:rPr>
+          <w:color w:val="002060"/>
+          <w:lang w:eastAsia="zh-CN"/>
+        </w:rPr>
+        <w:t xml:space="preserve"> [</w:t>
       </w:r>
       <w:r>
         <w:rPr>
@@ -751,6 +818,7 @@
         </w:rPr>
         <w:t xml:space="preserve">100] = 1, </w:t>
       </w:r>
+      <w:proofErr w:type="spellStart"/>
       <w:r>
         <w:rPr>
           <w:color w:val="002060"/>
@@ -758,6 +826,7 @@
         </w:rPr>
         <w:t>hash_table</w:t>
       </w:r>
+      <w:proofErr w:type="spellEnd"/>
       <w:r>
         <w:rPr>
           <w:color w:val="002060"/>
@@ -777,8 +846,17 @@
           <w:color w:val="002060"/>
           <w:lang w:eastAsia="zh-CN"/>
         </w:rPr>
-        <w:t>......, hash_table</w:t>
-      </w:r>
+        <w:t xml:space="preserve">......, </w:t>
+      </w:r>
+      <w:proofErr w:type="spellStart"/>
+      <w:r>
+        <w:rPr>
+          <w:color w:val="002060"/>
+          <w:lang w:eastAsia="zh-CN"/>
+        </w:rPr>
+        <w:t>hash_table</w:t>
+      </w:r>
+      <w:proofErr w:type="spellEnd"/>
       <w:r>
         <w:rPr>
           <w:color w:val="002060"/>
@@ -1128,28 +1206,174 @@
           <w:lang w:eastAsia="zh-CN"/>
         </w:rPr>
       </w:pPr>
-      <w:r>
-        <w:rPr>
-          <w:color w:val="002060"/>
-          <w:lang w:eastAsia="zh-CN"/>
-        </w:rPr>
-        <w:t xml:space="preserve">hash_table [0] = 0, hash_table [1] = 1, hash_table [2] = 1, hash_table [3] = 1, hash_table [4] = 1, hash_table [5] = 0, hash_table [6] = 0, ......, </w:t>
-      </w:r>
-    </w:p>
-    <w:p>
-      <w:pPr>
-        <w:pStyle w:val="ListParagraph"/>
-        <w:rPr>
-          <w:color w:val="002060"/>
-          <w:lang w:eastAsia="zh-CN"/>
-        </w:rPr>
-      </w:pPr>
-      <w:r>
-        <w:rPr>
-          <w:color w:val="002060"/>
-          <w:lang w:eastAsia="zh-CN"/>
-        </w:rPr>
-        <w:t>hash_table [100] = 1, hash_table [101] = 0, ......, hash_table [200] = 1</w:t>
+      <w:proofErr w:type="spellStart"/>
+      <w:r>
+        <w:rPr>
+          <w:color w:val="002060"/>
+          <w:lang w:eastAsia="zh-CN"/>
+        </w:rPr>
+        <w:t>hash_table</w:t>
+      </w:r>
+      <w:proofErr w:type="spellEnd"/>
+      <w:r>
+        <w:rPr>
+          <w:color w:val="002060"/>
+          <w:lang w:eastAsia="zh-CN"/>
+        </w:rPr>
+        <w:t xml:space="preserve"> [0] = 0, </w:t>
+      </w:r>
+      <w:proofErr w:type="spellStart"/>
+      <w:r>
+        <w:rPr>
+          <w:color w:val="002060"/>
+          <w:lang w:eastAsia="zh-CN"/>
+        </w:rPr>
+        <w:t>hash_table</w:t>
+      </w:r>
+      <w:proofErr w:type="spellEnd"/>
+      <w:r>
+        <w:rPr>
+          <w:color w:val="002060"/>
+          <w:lang w:eastAsia="zh-CN"/>
+        </w:rPr>
+        <w:t xml:space="preserve"> [1] = 1, </w:t>
+      </w:r>
+      <w:proofErr w:type="spellStart"/>
+      <w:r>
+        <w:rPr>
+          <w:color w:val="002060"/>
+          <w:lang w:eastAsia="zh-CN"/>
+        </w:rPr>
+        <w:t>hash_table</w:t>
+      </w:r>
+      <w:proofErr w:type="spellEnd"/>
+      <w:r>
+        <w:rPr>
+          <w:color w:val="002060"/>
+          <w:lang w:eastAsia="zh-CN"/>
+        </w:rPr>
+        <w:t xml:space="preserve"> [2] = 1, </w:t>
+      </w:r>
+      <w:proofErr w:type="spellStart"/>
+      <w:r>
+        <w:rPr>
+          <w:color w:val="002060"/>
+          <w:lang w:eastAsia="zh-CN"/>
+        </w:rPr>
+        <w:t>hash_table</w:t>
+      </w:r>
+      <w:proofErr w:type="spellEnd"/>
+      <w:r>
+        <w:rPr>
+          <w:color w:val="002060"/>
+          <w:lang w:eastAsia="zh-CN"/>
+        </w:rPr>
+        <w:t xml:space="preserve"> [3] = 1, </w:t>
+      </w:r>
+      <w:proofErr w:type="spellStart"/>
+      <w:r>
+        <w:rPr>
+          <w:color w:val="002060"/>
+          <w:lang w:eastAsia="zh-CN"/>
+        </w:rPr>
+        <w:t>hash_table</w:t>
+      </w:r>
+      <w:proofErr w:type="spellEnd"/>
+      <w:r>
+        <w:rPr>
+          <w:color w:val="002060"/>
+          <w:lang w:eastAsia="zh-CN"/>
+        </w:rPr>
+        <w:t xml:space="preserve"> [4] = 1, </w:t>
+      </w:r>
+      <w:proofErr w:type="spellStart"/>
+      <w:r>
+        <w:rPr>
+          <w:color w:val="002060"/>
+          <w:lang w:eastAsia="zh-CN"/>
+        </w:rPr>
+        <w:t>hash_table</w:t>
+      </w:r>
+      <w:proofErr w:type="spellEnd"/>
+      <w:r>
+        <w:rPr>
+          <w:color w:val="002060"/>
+          <w:lang w:eastAsia="zh-CN"/>
+        </w:rPr>
+        <w:t xml:space="preserve"> [5] = 0, </w:t>
+      </w:r>
+      <w:proofErr w:type="spellStart"/>
+      <w:r>
+        <w:rPr>
+          <w:color w:val="002060"/>
+          <w:lang w:eastAsia="zh-CN"/>
+        </w:rPr>
+        <w:t>hash_table</w:t>
+      </w:r>
+      <w:proofErr w:type="spellEnd"/>
+      <w:r>
+        <w:rPr>
+          <w:color w:val="002060"/>
+          <w:lang w:eastAsia="zh-CN"/>
+        </w:rPr>
+        <w:t xml:space="preserve"> [6] = 0, ......, </w:t>
+      </w:r>
+    </w:p>
+    <w:p>
+      <w:pPr>
+        <w:pStyle w:val="ListParagraph"/>
+        <w:rPr>
+          <w:color w:val="002060"/>
+          <w:lang w:eastAsia="zh-CN"/>
+        </w:rPr>
+      </w:pPr>
+      <w:proofErr w:type="spellStart"/>
+      <w:r>
+        <w:rPr>
+          <w:color w:val="002060"/>
+          <w:lang w:eastAsia="zh-CN"/>
+        </w:rPr>
+        <w:t>hash_table</w:t>
+      </w:r>
+      <w:proofErr w:type="spellEnd"/>
+      <w:r>
+        <w:rPr>
+          <w:color w:val="002060"/>
+          <w:lang w:eastAsia="zh-CN"/>
+        </w:rPr>
+        <w:t xml:space="preserve"> [100] = 1, </w:t>
+      </w:r>
+      <w:proofErr w:type="spellStart"/>
+      <w:r>
+        <w:rPr>
+          <w:color w:val="002060"/>
+          <w:lang w:eastAsia="zh-CN"/>
+        </w:rPr>
+        <w:t>hash_table</w:t>
+      </w:r>
+      <w:proofErr w:type="spellEnd"/>
+      <w:r>
+        <w:rPr>
+          <w:color w:val="002060"/>
+          <w:lang w:eastAsia="zh-CN"/>
+        </w:rPr>
+        <w:t xml:space="preserve"> [101] = 0, ......, </w:t>
+      </w:r>
+      <w:proofErr w:type="spellStart"/>
+      <w:r>
+        <w:rPr>
+          <w:color w:val="002060"/>
+          <w:lang w:eastAsia="zh-CN"/>
+        </w:rPr>
+        <w:t>hash_table</w:t>
+      </w:r>
+      <w:proofErr w:type="spellEnd"/>
+      <w:r>
+        <w:rPr>
+          <w:color w:val="002060"/>
+          <w:lang w:eastAsia="zh-CN"/>
+        </w:rPr>
+        <w:t xml:space="preserve"> [200] = 1</w:t>
       </w:r>
     </w:p>
     <w:p>
@@ -1197,6 +1421,7 @@
           <w:lang w:eastAsia="zh-CN"/>
         </w:rPr>
       </w:pPr>
+      <w:proofErr w:type="spellStart"/>
       <w:r>
         <w:rPr>
           <w:color w:val="002060"/>
@@ -1204,6 +1429,7 @@
         </w:rPr>
         <w:t>hash_table</w:t>
       </w:r>
+      <w:proofErr w:type="spellEnd"/>
       <w:r>
         <w:rPr>
           <w:color w:val="002060"/>
@@ -1254,8 +1480,17 @@
           <w:color w:val="002060"/>
           <w:lang w:eastAsia="zh-CN"/>
         </w:rPr>
-        <w:t>Assign statistical_table</w:t>
-      </w:r>
+        <w:t xml:space="preserve">Assign </w:t>
+      </w:r>
+      <w:proofErr w:type="spellStart"/>
+      <w:r>
+        <w:rPr>
+          <w:color w:val="002060"/>
+          <w:lang w:eastAsia="zh-CN"/>
+        </w:rPr>
+        <w:t>statistical_table</w:t>
+      </w:r>
+      <w:proofErr w:type="spellEnd"/>
       <w:r>
         <w:rPr>
           <w:color w:val="002060"/>
@@ -1314,12 +1549,21 @@
           <w:lang w:eastAsia="zh-CN"/>
         </w:rPr>
       </w:pPr>
-      <w:r>
-        <w:rPr>
-          <w:color w:val="002060"/>
-          <w:lang w:eastAsia="zh-CN"/>
-        </w:rPr>
-        <w:t>hash_table [1] = 1 and sum = 0.</w:t>
+      <w:proofErr w:type="spellStart"/>
+      <w:r>
+        <w:rPr>
+          <w:color w:val="002060"/>
+          <w:lang w:eastAsia="zh-CN"/>
+        </w:rPr>
+        <w:t>hash_table</w:t>
+      </w:r>
+      <w:proofErr w:type="spellEnd"/>
+      <w:r>
+        <w:rPr>
+          <w:color w:val="002060"/>
+          <w:lang w:eastAsia="zh-CN"/>
+        </w:rPr>
+        <w:t xml:space="preserve"> [1] = 1 and sum = 0.</w:t>
       </w:r>
     </w:p>
     <w:p>
@@ -1353,7 +1597,23 @@
           <w:color w:val="002060"/>
           <w:lang w:eastAsia="zh-CN"/>
         </w:rPr>
-        <w:t>Assign statistical_table [1]</w:t>
+        <w:t xml:space="preserve">Assign </w:t>
+      </w:r>
+      <w:proofErr w:type="spellStart"/>
+      <w:r>
+        <w:rPr>
+          <w:color w:val="002060"/>
+          <w:lang w:eastAsia="zh-CN"/>
+        </w:rPr>
+        <w:t>statistical_table</w:t>
+      </w:r>
+      <w:proofErr w:type="spellEnd"/>
+      <w:r>
+        <w:rPr>
+          <w:color w:val="002060"/>
+          <w:lang w:eastAsia="zh-CN"/>
+        </w:rPr>
+        <w:t xml:space="preserve"> [1]</w:t>
       </w:r>
       <w:r>
         <w:rPr>
@@ -1407,6 +1667,7 @@
           <w:lang w:eastAsia="zh-CN"/>
         </w:rPr>
       </w:pPr>
+      <w:proofErr w:type="spellStart"/>
       <w:r>
         <w:rPr>
           <w:color w:val="002060"/>
@@ -1414,6 +1675,7 @@
         </w:rPr>
         <w:t>hash_table</w:t>
       </w:r>
+      <w:proofErr w:type="spellEnd"/>
       <w:r>
         <w:rPr>
           <w:color w:val="002060"/>
@@ -1460,7 +1722,23 @@
           <w:color w:val="002060"/>
           <w:lang w:eastAsia="zh-CN"/>
         </w:rPr>
-        <w:t>Assign statistical_table [2] = sum = 2.</w:t>
+        <w:t xml:space="preserve">Assign </w:t>
+      </w:r>
+      <w:proofErr w:type="spellStart"/>
+      <w:r>
+        <w:rPr>
+          <w:color w:val="002060"/>
+          <w:lang w:eastAsia="zh-CN"/>
+        </w:rPr>
+        <w:t>statistical_table</w:t>
+      </w:r>
+      <w:proofErr w:type="spellEnd"/>
+      <w:r>
+        <w:rPr>
+          <w:color w:val="002060"/>
+          <w:lang w:eastAsia="zh-CN"/>
+        </w:rPr>
+        <w:t xml:space="preserve"> [2] = sum = 2.</w:t>
       </w:r>
     </w:p>
     <w:p>
@@ -1492,12 +1770,21 @@
           <w:lang w:eastAsia="zh-CN"/>
         </w:rPr>
       </w:pPr>
-      <w:r>
-        <w:rPr>
-          <w:color w:val="002060"/>
-          <w:lang w:eastAsia="zh-CN"/>
-        </w:rPr>
-        <w:t>hash_table [3] = 1 and sum = 2.</w:t>
+      <w:proofErr w:type="spellStart"/>
+      <w:r>
+        <w:rPr>
+          <w:color w:val="002060"/>
+          <w:lang w:eastAsia="zh-CN"/>
+        </w:rPr>
+        <w:t>hash_table</w:t>
+      </w:r>
+      <w:proofErr w:type="spellEnd"/>
+      <w:r>
+        <w:rPr>
+          <w:color w:val="002060"/>
+          <w:lang w:eastAsia="zh-CN"/>
+        </w:rPr>
+        <w:t xml:space="preserve"> [3] = 1 and sum = 2.</w:t>
       </w:r>
     </w:p>
     <w:p>
@@ -1531,7 +1818,23 @@
           <w:color w:val="002060"/>
           <w:lang w:eastAsia="zh-CN"/>
         </w:rPr>
-        <w:t>Assign statistical_table [3] = sum = 3.</w:t>
+        <w:t xml:space="preserve">Assign </w:t>
+      </w:r>
+      <w:proofErr w:type="spellStart"/>
+      <w:r>
+        <w:rPr>
+          <w:color w:val="002060"/>
+          <w:lang w:eastAsia="zh-CN"/>
+        </w:rPr>
+        <w:t>statistical_table</w:t>
+      </w:r>
+      <w:proofErr w:type="spellEnd"/>
+      <w:r>
+        <w:rPr>
+          <w:color w:val="002060"/>
+          <w:lang w:eastAsia="zh-CN"/>
+        </w:rPr>
+        <w:t xml:space="preserve"> [3] = sum = 3.</w:t>
       </w:r>
     </w:p>
     <w:p>
@@ -1563,12 +1866,21 @@
           <w:lang w:eastAsia="zh-CN"/>
         </w:rPr>
       </w:pPr>
-      <w:r>
-        <w:rPr>
-          <w:color w:val="002060"/>
-          <w:lang w:eastAsia="zh-CN"/>
-        </w:rPr>
-        <w:t>hash_table [4] = 1 and sum = 3.</w:t>
+      <w:proofErr w:type="spellStart"/>
+      <w:r>
+        <w:rPr>
+          <w:color w:val="002060"/>
+          <w:lang w:eastAsia="zh-CN"/>
+        </w:rPr>
+        <w:t>hash_table</w:t>
+      </w:r>
+      <w:proofErr w:type="spellEnd"/>
+      <w:r>
+        <w:rPr>
+          <w:color w:val="002060"/>
+          <w:lang w:eastAsia="zh-CN"/>
+        </w:rPr>
+        <w:t xml:space="preserve"> [4] = 1 and sum = 3.</w:t>
       </w:r>
     </w:p>
     <w:p>
@@ -1602,7 +1914,23 @@
           <w:color w:val="002060"/>
           <w:lang w:eastAsia="zh-CN"/>
         </w:rPr>
-        <w:t xml:space="preserve">Assign statistical_table [4] = sum = 4. </w:t>
+        <w:t xml:space="preserve">Assign </w:t>
+      </w:r>
+      <w:proofErr w:type="spellStart"/>
+      <w:r>
+        <w:rPr>
+          <w:color w:val="002060"/>
+          <w:lang w:eastAsia="zh-CN"/>
+        </w:rPr>
+        <w:t>statistical_table</w:t>
+      </w:r>
+      <w:proofErr w:type="spellEnd"/>
+      <w:r>
+        <w:rPr>
+          <w:color w:val="002060"/>
+          <w:lang w:eastAsia="zh-CN"/>
+        </w:rPr>
+        <w:t xml:space="preserve"> [4] = sum = 4. </w:t>
       </w:r>
     </w:p>
     <w:p>
@@ -1634,12 +1962,21 @@
           <w:lang w:eastAsia="zh-CN"/>
         </w:rPr>
       </w:pPr>
-      <w:r>
-        <w:rPr>
-          <w:color w:val="002060"/>
-          <w:lang w:eastAsia="zh-CN"/>
-        </w:rPr>
-        <w:t>hash_table [5] = 0 and sum = 4.</w:t>
+      <w:proofErr w:type="spellStart"/>
+      <w:r>
+        <w:rPr>
+          <w:color w:val="002060"/>
+          <w:lang w:eastAsia="zh-CN"/>
+        </w:rPr>
+        <w:t>hash_table</w:t>
+      </w:r>
+      <w:proofErr w:type="spellEnd"/>
+      <w:r>
+        <w:rPr>
+          <w:color w:val="002060"/>
+          <w:lang w:eastAsia="zh-CN"/>
+        </w:rPr>
+        <w:t xml:space="preserve"> [5] = 0 and sum = 4.</w:t>
       </w:r>
     </w:p>
     <w:p>
@@ -1673,7 +2010,23 @@
           <w:color w:val="002060"/>
           <w:lang w:eastAsia="zh-CN"/>
         </w:rPr>
-        <w:t>Assign statistical_table [5] = sum = 0.</w:t>
+        <w:t xml:space="preserve">Assign </w:t>
+      </w:r>
+      <w:proofErr w:type="spellStart"/>
+      <w:r>
+        <w:rPr>
+          <w:color w:val="002060"/>
+          <w:lang w:eastAsia="zh-CN"/>
+        </w:rPr>
+        <w:t>statistical_table</w:t>
+      </w:r>
+      <w:proofErr w:type="spellEnd"/>
+      <w:r>
+        <w:rPr>
+          <w:color w:val="002060"/>
+          <w:lang w:eastAsia="zh-CN"/>
+        </w:rPr>
+        <w:t xml:space="preserve"> [5] = sum = 0.</w:t>
       </w:r>
     </w:p>
     <w:p>
@@ -1737,12 +2090,21 @@
           <w:lang w:eastAsia="zh-CN"/>
         </w:rPr>
       </w:pPr>
-      <w:r>
-        <w:rPr>
-          <w:color w:val="002060"/>
-          <w:lang w:eastAsia="zh-CN"/>
-        </w:rPr>
-        <w:t>hash_table [200] = 1 and sum = 0.</w:t>
+      <w:proofErr w:type="spellStart"/>
+      <w:r>
+        <w:rPr>
+          <w:color w:val="002060"/>
+          <w:lang w:eastAsia="zh-CN"/>
+        </w:rPr>
+        <w:t>hash_table</w:t>
+      </w:r>
+      <w:proofErr w:type="spellEnd"/>
+      <w:r>
+        <w:rPr>
+          <w:color w:val="002060"/>
+          <w:lang w:eastAsia="zh-CN"/>
+        </w:rPr>
+        <w:t xml:space="preserve"> [200] = 1 and sum = 0.</w:t>
       </w:r>
     </w:p>
     <w:p>
@@ -1776,7 +2138,23 @@
           <w:color w:val="002060"/>
           <w:lang w:eastAsia="zh-CN"/>
         </w:rPr>
-        <w:t>Assign statistical_table [200] =</w:t>
+        <w:t xml:space="preserve">Assign </w:t>
+      </w:r>
+      <w:proofErr w:type="spellStart"/>
+      <w:r>
+        <w:rPr>
+          <w:color w:val="002060"/>
+          <w:lang w:eastAsia="zh-CN"/>
+        </w:rPr>
+        <w:t>statistical_table</w:t>
+      </w:r>
+      <w:proofErr w:type="spellEnd"/>
+      <w:r>
+        <w:rPr>
+          <w:color w:val="002060"/>
+          <w:lang w:eastAsia="zh-CN"/>
+        </w:rPr>
+        <w:t xml:space="preserve"> [200] =</w:t>
       </w:r>
       <w:r>
         <w:rPr>
@@ -1863,35 +2241,41 @@
           <w:numId w:val="6"/>
         </w:numPr>
         <w:rPr>
-          <w:lang w:eastAsia="zh-CN"/>
-        </w:rPr>
-      </w:pPr>
-      <w:r>
-        <w:rPr>
+          <w:b/>
+          <w:lang w:eastAsia="zh-CN"/>
+        </w:rPr>
+      </w:pPr>
+      <w:r>
+        <w:rPr>
+          <w:b/>
           <w:lang w:eastAsia="zh-CN"/>
         </w:rPr>
         <w:t xml:space="preserve">Special </w:t>
       </w:r>
       <w:r>
         <w:rPr>
+          <w:b/>
           <w:lang w:eastAsia="zh-CN"/>
         </w:rPr>
         <w:t>C</w:t>
       </w:r>
       <w:r>
         <w:rPr>
+          <w:b/>
           <w:lang w:eastAsia="zh-CN"/>
         </w:rPr>
         <w:t>ircumstance</w:t>
       </w:r>
       <w:r>
         <w:rPr>
+          <w:b/>
           <w:lang w:eastAsia="zh-CN"/>
         </w:rPr>
         <w:t>s</w:t>
       </w:r>
       <w:r>
         <w:rPr>
+          <w:b/>
           <w:lang w:eastAsia="zh-CN"/>
         </w:rPr>
         <w:t>:</w:t>
@@ -1934,8 +2318,6 @@
         </w:rPr>
         <w:t>.</w:t>
       </w:r>
-      <w:bookmarkStart w:id="0" w:name="_GoBack"/>
-      <w:bookmarkEnd w:id="0"/>
     </w:p>
     <w:p>
       <w:pPr>
@@ -1955,6 +2337,8 @@
         </w:rPr>
         <w:t>Space Complexity</w:t>
       </w:r>
+      <w:bookmarkStart w:id="0" w:name="_GoBack"/>
+      <w:bookmarkEnd w:id="0"/>
     </w:p>
     <w:p>
       <w:pPr>

</xml_diff>